<commit_message>
A class has been created to create a table with game rules.
</commit_message>
<xml_diff>
--- a/Задание3.docx
+++ b/Задание3.docx
@@ -278,7 +278,29 @@
           <w:szCs w:val="23"/>
           <w:lang w:eastAsia="ru-BY"/>
         </w:rPr>
-        <w:t>) передаётся нечётное число &gt;=3 неповторяющихся строк (при неправильно заданных аргументах вывести аккуратное сообщение об ошибке — что неверно, пример как правильно). Эти строки — это ходы (например, Камень Ножницы Бумага или Камень Ножницы Бумага Ящерица Спок или 1 2 3 4 5 6 7 8 9).</w:t>
+        <w:t xml:space="preserve">) передаётся нечётное </w:t>
+      </w:r>
+      <w:proofErr w:type="gramStart"/>
+      <w:r>
+        <w:rPr>
+          <w:rFonts w:ascii="inherit" w:eastAsia="Times New Roman" w:hAnsi="inherit" w:cs="Segoe UI Historic"/>
+          <w:color w:val="050505"/>
+          <w:sz w:val="23"/>
+          <w:szCs w:val="23"/>
+          <w:lang w:eastAsia="ru-BY"/>
+        </w:rPr>
+        <w:t>число &gt;</w:t>
+      </w:r>
+      <w:proofErr w:type="gramEnd"/>
+      <w:r>
+        <w:rPr>
+          <w:rFonts w:ascii="inherit" w:eastAsia="Times New Roman" w:hAnsi="inherit" w:cs="Segoe UI Historic"/>
+          <w:color w:val="050505"/>
+          <w:sz w:val="23"/>
+          <w:szCs w:val="23"/>
+          <w:lang w:eastAsia="ru-BY"/>
+        </w:rPr>
+        <w:t>=3 неповторяющихся строк (при неправильно заданных аргументах вывести аккуратное сообщение об ошибке — что неверно, пример как правильно). Эти строки — это ходы (например, Камень Ножницы Бумага или Камень Ножницы Бумага Ящерица Спок или 1 2 3 4 5 6 7 8 9).</w:t>
       </w:r>
     </w:p>
     <w:p>
@@ -432,7 +454,29 @@
           <w:szCs w:val="23"/>
           <w:lang w:eastAsia="ru-BY"/>
         </w:rPr>
-        <w:t xml:space="preserve">), вычисляет HMAC (на базе SHA2 или SHA3) от хода со сгенерированным ключом, показывает пользователя HMAC. После этого пользователь получает "меню" 1 - Камень, 2 - Ножницы, ...., 0 - </w:t>
+        <w:t xml:space="preserve">), вычисляет HMAC (на базе SHA2 или SHA3) от хода со сгенерированным ключом, показывает пользователя HMAC. После этого пользователь получает "меню" 1 - Камень, 2 - </w:t>
+      </w:r>
+      <w:proofErr w:type="gramStart"/>
+      <w:r>
+        <w:rPr>
+          <w:rFonts w:ascii="inherit" w:eastAsia="Times New Roman" w:hAnsi="inherit" w:cs="Segoe UI Historic"/>
+          <w:color w:val="050505"/>
+          <w:sz w:val="23"/>
+          <w:szCs w:val="23"/>
+          <w:lang w:eastAsia="ru-BY"/>
+        </w:rPr>
+        <w:t>Ножницы, ....</w:t>
+      </w:r>
+      <w:proofErr w:type="gramEnd"/>
+      <w:r>
+        <w:rPr>
+          <w:rFonts w:ascii="inherit" w:eastAsia="Times New Roman" w:hAnsi="inherit" w:cs="Segoe UI Historic"/>
+          <w:color w:val="050505"/>
+          <w:sz w:val="23"/>
+          <w:szCs w:val="23"/>
+          <w:lang w:eastAsia="ru-BY"/>
+        </w:rPr>
+        <w:t xml:space="preserve">, 0 - </w:t>
       </w:r>
       <w:proofErr w:type="spellStart"/>
       <w:r>
@@ -568,7 +612,29 @@
           <w:szCs w:val="23"/>
           <w:lang w:eastAsia="ru-BY"/>
         </w:rPr>
-        <w:t>ЧИСЛО ХОДОВ МОЖЕТ БЫТЬ ЛЮБЫМ (нечетным &gt; 1, зависит от переданных параметров), не зашито в коде.</w:t>
+        <w:t>ЧИСЛО ХОДОВ МОЖЕТ БЫТЬ ЛЮБЫМ (</w:t>
+      </w:r>
+      <w:proofErr w:type="gramStart"/>
+      <w:r>
+        <w:rPr>
+          <w:rFonts w:ascii="inherit" w:eastAsia="Times New Roman" w:hAnsi="inherit" w:cs="Segoe UI Historic"/>
+          <w:color w:val="050505"/>
+          <w:sz w:val="23"/>
+          <w:szCs w:val="23"/>
+          <w:lang w:eastAsia="ru-BY"/>
+        </w:rPr>
+        <w:t>нечетным &gt;</w:t>
+      </w:r>
+      <w:proofErr w:type="gramEnd"/>
+      <w:r>
+        <w:rPr>
+          <w:rFonts w:ascii="inherit" w:eastAsia="Times New Roman" w:hAnsi="inherit" w:cs="Segoe UI Historic"/>
+          <w:color w:val="050505"/>
+          <w:sz w:val="23"/>
+          <w:szCs w:val="23"/>
+          <w:lang w:eastAsia="ru-BY"/>
+        </w:rPr>
+        <w:t xml:space="preserve"> 1, зависит от переданных параметров), не зашито в коде.</w:t>
       </w:r>
     </w:p>
     <w:p>
@@ -1727,7 +1793,15 @@
     </w:p>
     <w:p>
       <w:r>
-        <w:t xml:space="preserve">Коллеги, я не просто так прошу вас переделать №3 на использование аргументов командной строки, не потому, что хочется </w:t>
+        <w:t xml:space="preserve">Коллеги, я не просто так прошу вас переделать №3 на использование аргументов командной </w:t>
+      </w:r>
+      <w:proofErr w:type="gramStart"/>
+      <w:r>
+        <w:t>строки, не потому, что</w:t>
+      </w:r>
+      <w:proofErr w:type="gramEnd"/>
+      <w:r>
+        <w:t xml:space="preserve"> хочется </w:t>
       </w:r>
       <w:proofErr w:type="spellStart"/>
       <w:r>
@@ -1735,7 +1809,23 @@
       </w:r>
       <w:proofErr w:type="spellEnd"/>
       <w:r>
-        <w:t>. 1) Это требование ТЗ, нельзя просто но настроению решить поменять формат входных данных. 2) Так принято передавать настройки в консольные приложения. 3) Это избавляет от кучи сложного недостаточно гибкого кода по разбору значений. Например, код, разбивающий данные по пробелам не позволяет использовать пробел в имени хода, например "Большой Камень" — а почему такое ограничение, с чего было оно вообще было? Аргументы командной строки не имеют такого ограничения (помимо этого там можно использовать переменные, например). Идея всё такая же — не нужно изобретать велосипед.</w:t>
+        <w:t xml:space="preserve">. 1) Это требование ТЗ, нельзя </w:t>
+      </w:r>
+      <w:proofErr w:type="gramStart"/>
+      <w:r>
+        <w:t>просто</w:t>
+      </w:r>
+      <w:proofErr w:type="gramEnd"/>
+      <w:r>
+        <w:t xml:space="preserve"> но настроению решить поменять формат входных данных. 2) Так принято передавать настройки в консольные приложения. 3) Это избавляет от кучи сложного недостаточно гибкого кода по разбору значений. Например, код, разбивающий данные </w:t>
+      </w:r>
+      <w:proofErr w:type="gramStart"/>
+      <w:r>
+        <w:t>по пробелам</w:t>
+      </w:r>
+      <w:proofErr w:type="gramEnd"/>
+      <w:r>
+        <w:t xml:space="preserve"> не позволяет использовать пробел в имени хода, например "Большой Камень" — а почему такое ограничение, с чего было оно вообще было? Аргументы командной строки не имеют такого ограничения (помимо этого там можно использовать переменные, например). Идея всё такая же — не нужно изобретать велосипед.</w:t>
       </w:r>
     </w:p>
     <w:p/>
@@ -1783,16 +1873,38 @@
     </w:p>
     <w:p/>
     <w:p>
+      <w:r>
+        <w:t xml:space="preserve">Ссылки: </w:t>
+      </w:r>
+    </w:p>
+    <w:p>
       <w:pPr>
         <w:rPr>
           <w:lang w:val="ru-BY"/>
         </w:rPr>
       </w:pPr>
+      <w:hyperlink r:id="rId7" w:history="1">
+        <w:r>
+          <w:rPr>
+            <w:rStyle w:val="a3"/>
+          </w:rPr>
+          <w:t>https://github.com/freva/ascii-table</w:t>
+        </w:r>
+      </w:hyperlink>
+      <w:r>
+        <w:t xml:space="preserve">  - </w:t>
+      </w:r>
+      <w:r>
+        <w:rPr>
+          <w:lang w:val="en-US"/>
+        </w:rPr>
+        <w:t xml:space="preserve"> </w:t>
+      </w:r>
       <w:r>
         <w:rPr>
           <w:lang w:val="ru-BY"/>
         </w:rPr>
-        <w:t xml:space="preserve">Ссылки: </w:t>
+        <w:t xml:space="preserve">вывод теста таблицей </w:t>
       </w:r>
     </w:p>
     <w:p>
@@ -1801,21 +1913,28 @@
           <w:lang w:val="ru-BY"/>
         </w:rPr>
       </w:pPr>
-      <w:hyperlink r:id="rId7" w:history="1">
+      <w:hyperlink r:id="rId8" w:history="1">
         <w:r>
           <w:rPr>
             <w:rStyle w:val="a3"/>
             <w:lang w:val="ru-BY"/>
           </w:rPr>
-          <w:t>https://github.com/freva/ascii-table</w:t>
+          <w:t>https://www.geeksforgeeks.org/random-vs-secure-random-numbers-java/</w:t>
         </w:r>
       </w:hyperlink>
       <w:r>
         <w:rPr>
           <w:lang w:val="ru-BY"/>
         </w:rPr>
-        <w:t xml:space="preserve">  - </w:t>
-      </w:r>
+        <w:t xml:space="preserve"> - рандом </w:t>
+      </w:r>
+    </w:p>
+    <w:p>
+      <w:pPr>
+        <w:rPr>
+          <w:lang w:val="ru-BY"/>
+        </w:rPr>
+      </w:pPr>
     </w:p>
     <w:sectPr>
       <w:pgSz w:w="11906" w:h="16838"/>
@@ -2351,6 +2470,18 @@
       <w:shd w:val="clear" w:color="auto" w:fill="E1DFDD"/>
     </w:rPr>
   </w:style>
+  <w:style w:type="character" w:styleId="a5">
+    <w:name w:val="FollowedHyperlink"/>
+    <w:basedOn w:val="a0"/>
+    <w:uiPriority w:val="99"/>
+    <w:semiHidden/>
+    <w:unhideWhenUsed/>
+    <w:rsid w:val="00220321"/>
+    <w:rPr>
+      <w:color w:val="954F72" w:themeColor="followedHyperlink"/>
+      <w:u w:val="single"/>
+    </w:rPr>
+  </w:style>
 </w:styles>
 </file>
 

</xml_diff>